<commit_message>
Updated README and Getting Started Guide
</commit_message>
<xml_diff>
--- a/UE4 RealSense Plugin Getting Started Guide.docx
+++ b/UE4 RealSense Plugin Getting Started Guide.docx
@@ -1,6 +1,6 @@
 
 <file path=word/document.xml><?xml version="1.0" encoding="utf-8"?>
-<w:document xmlns:wpc="http://schemas.microsoft.com/office/word/2010/wordprocessingCanvas" xmlns:mc="http://schemas.openxmlformats.org/markup-compatibility/2006" xmlns:o="urn:schemas-microsoft-com:office:office" xmlns:r="http://schemas.openxmlformats.org/officeDocument/2006/relationships" xmlns:m="http://schemas.openxmlformats.org/officeDocument/2006/math" xmlns:v="urn:schemas-microsoft-com:vml" xmlns:wp14="http://schemas.microsoft.com/office/word/2010/wordprocessingDrawing" xmlns:wp="http://schemas.openxmlformats.org/drawingml/2006/wordprocessingDrawing" xmlns:w10="urn:schemas-microsoft-com:office:word" xmlns:w="http://schemas.openxmlformats.org/wordprocessingml/2006/main" xmlns:w14="http://schemas.microsoft.com/office/word/2010/wordml" xmlns:w15="http://schemas.microsoft.com/office/word/2012/wordml" xmlns:wpg="http://schemas.microsoft.com/office/word/2010/wordprocessingGroup" xmlns:wpi="http://schemas.microsoft.com/office/word/2010/wordprocessingInk" xmlns:wne="http://schemas.microsoft.com/office/word/2006/wordml" xmlns:wps="http://schemas.microsoft.com/office/word/2010/wordprocessingShape" mc:Ignorable="w14 w15 wp14">
+<w:document xmlns:wpc="http://schemas.microsoft.com/office/word/2010/wordprocessingCanvas" xmlns:cx="http://schemas.microsoft.com/office/drawing/2014/chartex" xmlns:cx1="http://schemas.microsoft.com/office/drawing/2015/9/8/chartex" xmlns:mc="http://schemas.openxmlformats.org/markup-compatibility/2006" xmlns:o="urn:schemas-microsoft-com:office:office" xmlns:r="http://schemas.openxmlformats.org/officeDocument/2006/relationships" xmlns:m="http://schemas.openxmlformats.org/officeDocument/2006/math" xmlns:v="urn:schemas-microsoft-com:vml" xmlns:wp14="http://schemas.microsoft.com/office/word/2010/wordprocessingDrawing" xmlns:wp="http://schemas.openxmlformats.org/drawingml/2006/wordprocessingDrawing" xmlns:w10="urn:schemas-microsoft-com:office:word" xmlns:w="http://schemas.openxmlformats.org/wordprocessingml/2006/main" xmlns:w14="http://schemas.microsoft.com/office/word/2010/wordml" xmlns:w15="http://schemas.microsoft.com/office/word/2012/wordml" xmlns:w16se="http://schemas.microsoft.com/office/word/2015/wordml/symex" xmlns:wpg="http://schemas.microsoft.com/office/word/2010/wordprocessingGroup" xmlns:wpi="http://schemas.microsoft.com/office/word/2010/wordprocessingInk" xmlns:wne="http://schemas.microsoft.com/office/word/2006/wordml" xmlns:wps="http://schemas.microsoft.com/office/word/2010/wordprocessingShape" mc:Ignorable="w14 w15 w16se wp14">
   <w:body>
     <w:p>
       <w:pPr>
@@ -61,145 +61,85 @@
         </w:rPr>
         <w:t>.8 (or later)</w:t>
       </w:r>
-      <w:bookmarkStart w:id="0" w:name="_GoBack"/>
-      <w:bookmarkEnd w:id="0"/>
-      <w:r>
-        <w:rPr>
-          <w:rFonts w:ascii="Times New Roman" w:hAnsi="Times New Roman" w:cs="Times New Roman"/>
-        </w:rPr>
-        <w:t xml:space="preserve">, the </w:t>
-      </w:r>
-      <w:proofErr w:type="spellStart"/>
-      <w:r>
-        <w:rPr>
-          <w:rFonts w:ascii="Times New Roman" w:hAnsi="Times New Roman" w:cs="Times New Roman"/>
-        </w:rPr>
-        <w:t>RealSense</w:t>
-      </w:r>
-      <w:proofErr w:type="spellEnd"/>
-      <w:r>
-        <w:rPr>
-          <w:rFonts w:ascii="Times New Roman" w:hAnsi="Times New Roman" w:cs="Times New Roman"/>
-        </w:rPr>
-        <w:t xml:space="preserve"> SDK (R4 or later) </w:t>
-      </w:r>
-      <w:r>
-        <w:rPr>
-          <w:rFonts w:ascii="Times New Roman" w:hAnsi="Times New Roman" w:cs="Times New Roman"/>
-        </w:rPr>
-        <w:t>and the RealSense DCM(s) for whichever camera(s) you wish to use. If you do not, please install these programs before proceeding.</w:t>
-      </w:r>
-    </w:p>
-    <w:p>
-      <w:pPr>
-        <w:spacing w:after="0" w:line="240" w:lineRule="auto"/>
-        <w:jc w:val="center"/>
-        <w:rPr>
-          <w:rFonts w:ascii="Times New Roman" w:hAnsi="Times New Roman" w:cs="Times New Roman"/>
-        </w:rPr>
-      </w:pPr>
-    </w:p>
-    <w:p>
-      <w:pPr>
-        <w:spacing w:after="0" w:line="240" w:lineRule="auto"/>
-        <w:rPr>
-          <w:rFonts w:ascii="Times New Roman" w:hAnsi="Times New Roman" w:cs="Times New Roman"/>
-          <w:sz w:val="28"/>
-          <w:szCs w:val="28"/>
-          <w:u w:val="single"/>
-        </w:rPr>
-      </w:pPr>
-      <w:r>
-        <w:rPr>
-          <w:rFonts w:ascii="Times New Roman" w:hAnsi="Times New Roman" w:cs="Times New Roman"/>
-          <w:sz w:val="28"/>
-          <w:szCs w:val="28"/>
-          <w:u w:val="single"/>
-        </w:rPr>
-        <w:t>Step 1: Getting the code</w:t>
-      </w:r>
-    </w:p>
-    <w:p>
-      <w:pPr>
-        <w:spacing w:after="0" w:line="240" w:lineRule="auto"/>
-        <w:rPr>
-          <w:rFonts w:ascii="Times New Roman" w:hAnsi="Times New Roman" w:cs="Times New Roman"/>
-          <w:u w:val="single"/>
-        </w:rPr>
-      </w:pPr>
-    </w:p>
-    <w:p>
-      <w:pPr>
-        <w:pStyle w:val="ListParagraph"/>
-        <w:numPr>
-          <w:ilvl w:val="0"/>
-          <w:numId w:val="3"/>
-        </w:numPr>
-        <w:spacing w:after="0" w:line="240" w:lineRule="auto"/>
-        <w:ind w:left="360"/>
-        <w:rPr>
-          <w:rFonts w:ascii="Times New Roman" w:hAnsi="Times New Roman" w:cs="Times New Roman"/>
-        </w:rPr>
-      </w:pPr>
-      <w:r>
-        <w:rPr>
-          <w:rFonts w:ascii="Times New Roman" w:hAnsi="Times New Roman" w:cs="Times New Roman"/>
-        </w:rPr>
-        <w:t>You can find the plugin sour</w:t>
-      </w:r>
-      <w:r>
-        <w:rPr>
-          <w:rFonts w:ascii="Times New Roman" w:hAnsi="Times New Roman" w:cs="Times New Roman"/>
-        </w:rPr>
-        <w:t>ce code and a sample project at</w:t>
-      </w:r>
-      <w:r>
-        <w:rPr>
-          <w:rFonts w:ascii="Times New Roman" w:hAnsi="Times New Roman" w:cs="Times New Roman"/>
-        </w:rPr>
-        <w:br/>
-      </w:r>
-      <w:r>
-        <w:rPr>
-          <w:rFonts w:ascii="Times New Roman" w:hAnsi="Times New Roman" w:cs="Times New Roman"/>
-        </w:rPr>
-        <w:br/>
-      </w:r>
+      <w:r>
+        <w:rPr>
+          <w:rFonts w:ascii="Times New Roman" w:hAnsi="Times New Roman" w:cs="Times New Roman"/>
+        </w:rPr>
+        <w:t xml:space="preserve">, the RealSense SDK (R4 or later) </w:t>
+      </w:r>
+      <w:r>
+        <w:rPr>
+          <w:rFonts w:ascii="Times New Roman" w:hAnsi="Times New Roman" w:cs="Times New Roman"/>
+        </w:rPr>
+        <w:t>and the RealSense DCM(s) for whichever camera(s) you wish to use. If you do not, please install t</w:t>
+      </w:r>
+      <w:r>
+        <w:rPr>
+          <w:rFonts w:ascii="Times New Roman" w:hAnsi="Times New Roman" w:cs="Times New Roman"/>
+        </w:rPr>
+        <w:t>hese programs before proceeding:</w:t>
+      </w:r>
+    </w:p>
+    <w:p>
+      <w:pPr>
+        <w:spacing w:after="0" w:line="240" w:lineRule="auto"/>
+        <w:rPr>
+          <w:rFonts w:ascii="Times New Roman" w:hAnsi="Times New Roman" w:cs="Times New Roman"/>
+        </w:rPr>
+      </w:pPr>
+    </w:p>
+    <w:p>
+      <w:pPr>
+        <w:spacing w:after="0" w:line="240" w:lineRule="auto"/>
+        <w:rPr>
+          <w:rFonts w:ascii="Times New Roman" w:hAnsi="Times New Roman" w:cs="Times New Roman"/>
+        </w:rPr>
+      </w:pPr>
       <w:hyperlink r:id="rId5" w:history="1">
         <w:r>
           <w:rPr>
             <w:rStyle w:val="Hyperlink"/>
             <w:rFonts w:ascii="Times New Roman" w:hAnsi="Times New Roman" w:cs="Times New Roman"/>
           </w:rPr>
-          <w:t>http://10.23.235.23/gdouglas/UnrealsensePlugin</w:t>
+          <w:t>https://software.intel.com/en-us/intel-realsense-sdk/download</w:t>
         </w:r>
       </w:hyperlink>
-      <w:r>
-        <w:rPr>
-          <w:rStyle w:val="Hyperlink"/>
-          <w:rFonts w:ascii="Times New Roman" w:hAnsi="Times New Roman" w:cs="Times New Roman"/>
-        </w:rPr>
-        <w:br/>
-      </w:r>
-      <w:r>
-        <w:rPr>
-          <w:rStyle w:val="Hyperlink"/>
-          <w:rFonts w:ascii="Times New Roman" w:hAnsi="Times New Roman" w:cs="Times New Roman"/>
-        </w:rPr>
-        <w:br/>
-      </w:r>
-      <w:r>
-        <w:rPr>
-          <w:rFonts w:ascii="Times New Roman" w:hAnsi="Times New Roman" w:cs="Times New Roman"/>
-        </w:rPr>
-        <w:t xml:space="preserve">in the master branch. Other branches represent in-progress, experimental features that may not yet be usable. </w:t>
-      </w:r>
-    </w:p>
-    <w:p>
-      <w:pPr>
-        <w:spacing w:after="0" w:line="240" w:lineRule="auto"/>
-        <w:rPr>
-          <w:rFonts w:ascii="Times New Roman" w:hAnsi="Times New Roman" w:cs="Times New Roman"/>
+    </w:p>
+    <w:p>
+      <w:pPr>
+        <w:spacing w:after="0" w:line="240" w:lineRule="auto"/>
+        <w:jc w:val="center"/>
+        <w:rPr>
+          <w:rFonts w:ascii="Times New Roman" w:hAnsi="Times New Roman" w:cs="Times New Roman"/>
+        </w:rPr>
+      </w:pPr>
+    </w:p>
+    <w:p>
+      <w:pPr>
+        <w:spacing w:after="0" w:line="240" w:lineRule="auto"/>
+        <w:rPr>
+          <w:rFonts w:ascii="Times New Roman" w:hAnsi="Times New Roman" w:cs="Times New Roman"/>
+          <w:sz w:val="28"/>
+          <w:szCs w:val="28"/>
+          <w:u w:val="single"/>
+        </w:rPr>
+      </w:pPr>
+      <w:r>
+        <w:rPr>
+          <w:rFonts w:ascii="Times New Roman" w:hAnsi="Times New Roman" w:cs="Times New Roman"/>
+          <w:sz w:val="28"/>
+          <w:szCs w:val="28"/>
+          <w:u w:val="single"/>
+        </w:rPr>
+        <w:t>Step 1: Getting the code</w:t>
+      </w:r>
+    </w:p>
+    <w:p>
+      <w:pPr>
+        <w:spacing w:after="0" w:line="240" w:lineRule="auto"/>
+        <w:rPr>
+          <w:rFonts w:ascii="Times New Roman" w:hAnsi="Times New Roman" w:cs="Times New Roman"/>
+          <w:u w:val="single"/>
         </w:rPr>
       </w:pPr>
     </w:p>
@@ -211,30 +151,88 @@
           <w:numId w:val="3"/>
         </w:numPr>
         <w:spacing w:after="0" w:line="240" w:lineRule="auto"/>
-        <w:ind w:left="360"/>
-        <w:rPr>
-          <w:rFonts w:ascii="Times New Roman" w:hAnsi="Times New Roman" w:cs="Times New Roman"/>
-        </w:rPr>
-      </w:pPr>
-      <w:r>
-        <w:rPr>
-          <w:rFonts w:ascii="Times New Roman" w:hAnsi="Times New Roman" w:cs="Times New Roman"/>
-        </w:rPr>
-        <w:t xml:space="preserve">Clone the </w:t>
-      </w:r>
-      <w:proofErr w:type="spellStart"/>
-      <w:r>
-        <w:rPr>
-          <w:rFonts w:ascii="Times New Roman" w:hAnsi="Times New Roman" w:cs="Times New Roman"/>
-        </w:rPr>
-        <w:t>git</w:t>
-      </w:r>
-      <w:proofErr w:type="spellEnd"/>
-      <w:r>
-        <w:rPr>
-          <w:rFonts w:ascii="Times New Roman" w:hAnsi="Times New Roman" w:cs="Times New Roman"/>
-        </w:rPr>
-        <w:t xml:space="preserve"> repository and move into the directory where you cloned it. You’ll find a standard UE4 project that looks like this:</w:t>
+        <w:rPr>
+          <w:rFonts w:ascii="Times New Roman" w:hAnsi="Times New Roman" w:cs="Times New Roman"/>
+        </w:rPr>
+      </w:pPr>
+      <w:r>
+        <w:rPr>
+          <w:rFonts w:ascii="Times New Roman" w:hAnsi="Times New Roman" w:cs="Times New Roman"/>
+        </w:rPr>
+        <w:t>You can find the plugin sour</w:t>
+      </w:r>
+      <w:r>
+        <w:rPr>
+          <w:rFonts w:ascii="Times New Roman" w:hAnsi="Times New Roman" w:cs="Times New Roman"/>
+        </w:rPr>
+        <w:t>ce code and a sample project at</w:t>
+      </w:r>
+      <w:r>
+        <w:rPr>
+          <w:rFonts w:ascii="Times New Roman" w:hAnsi="Times New Roman" w:cs="Times New Roman"/>
+        </w:rPr>
+        <w:br/>
+      </w:r>
+      <w:r>
+        <w:rPr>
+          <w:rStyle w:val="Hyperlink"/>
+          <w:rFonts w:ascii="Times New Roman" w:hAnsi="Times New Roman" w:cs="Times New Roman"/>
+        </w:rPr>
+        <w:br/>
+      </w:r>
+      <w:r>
+        <w:rPr>
+          <w:rStyle w:val="Hyperlink"/>
+          <w:rFonts w:ascii="Times New Roman" w:hAnsi="Times New Roman" w:cs="Times New Roman"/>
+        </w:rPr>
+        <w:t>https://github.com/GameTechDev/UE4RealSensePlugin</w:t>
+      </w:r>
+      <w:r>
+        <w:rPr>
+          <w:rStyle w:val="Hyperlink"/>
+          <w:rFonts w:ascii="Times New Roman" w:hAnsi="Times New Roman" w:cs="Times New Roman"/>
+        </w:rPr>
+        <w:br/>
+      </w:r>
+      <w:r>
+        <w:rPr>
+          <w:rStyle w:val="Hyperlink"/>
+          <w:rFonts w:ascii="Times New Roman" w:hAnsi="Times New Roman" w:cs="Times New Roman"/>
+        </w:rPr>
+        <w:br/>
+      </w:r>
+      <w:r>
+        <w:rPr>
+          <w:rFonts w:ascii="Times New Roman" w:hAnsi="Times New Roman" w:cs="Times New Roman"/>
+        </w:rPr>
+        <w:t xml:space="preserve">in the master branch. Other branches represent experimental features that may not yet be usable. </w:t>
+      </w:r>
+    </w:p>
+    <w:p>
+      <w:pPr>
+        <w:spacing w:after="0" w:line="240" w:lineRule="auto"/>
+        <w:rPr>
+          <w:rFonts w:ascii="Times New Roman" w:hAnsi="Times New Roman" w:cs="Times New Roman"/>
+        </w:rPr>
+      </w:pPr>
+    </w:p>
+    <w:p>
+      <w:pPr>
+        <w:pStyle w:val="ListParagraph"/>
+        <w:numPr>
+          <w:ilvl w:val="0"/>
+          <w:numId w:val="3"/>
+        </w:numPr>
+        <w:spacing w:after="0" w:line="240" w:lineRule="auto"/>
+        <w:rPr>
+          <w:rFonts w:ascii="Times New Roman" w:hAnsi="Times New Roman" w:cs="Times New Roman"/>
+        </w:rPr>
+      </w:pPr>
+      <w:r>
+        <w:rPr>
+          <w:rFonts w:ascii="Times New Roman" w:hAnsi="Times New Roman" w:cs="Times New Roman"/>
+        </w:rPr>
+        <w:t>Clone the git repository and move into the directory where you cloned it. You’ll find a standard UE4 project that looks like this:</w:t>
       </w:r>
     </w:p>
     <w:p>
@@ -324,44 +322,15 @@
           <w:numId w:val="3"/>
         </w:numPr>
         <w:spacing w:after="0" w:line="240" w:lineRule="auto"/>
-        <w:ind w:left="360"/>
-        <w:rPr>
-          <w:rFonts w:ascii="Times New Roman" w:hAnsi="Times New Roman" w:cs="Times New Roman"/>
-        </w:rPr>
-      </w:pPr>
-      <w:r>
-        <w:rPr>
-          <w:rFonts w:ascii="Times New Roman" w:hAnsi="Times New Roman" w:cs="Times New Roman"/>
-        </w:rPr>
-        <w:t>Right-click the .</w:t>
-      </w:r>
-      <w:proofErr w:type="spellStart"/>
-      <w:r>
-        <w:rPr>
-          <w:rFonts w:ascii="Times New Roman" w:hAnsi="Times New Roman" w:cs="Times New Roman"/>
-        </w:rPr>
-        <w:t>uproject</w:t>
-      </w:r>
-      <w:proofErr w:type="spellEnd"/>
-      <w:r>
-        <w:rPr>
-          <w:rFonts w:ascii="Times New Roman" w:hAnsi="Times New Roman" w:cs="Times New Roman"/>
-        </w:rPr>
-        <w:t xml:space="preserve"> file and select “Generate Visual Studio project files”. This will generate a Visual Studio .</w:t>
-      </w:r>
-      <w:proofErr w:type="spellStart"/>
-      <w:r>
-        <w:rPr>
-          <w:rFonts w:ascii="Times New Roman" w:hAnsi="Times New Roman" w:cs="Times New Roman"/>
-        </w:rPr>
-        <w:t>sln</w:t>
-      </w:r>
-      <w:proofErr w:type="spellEnd"/>
-      <w:r>
-        <w:rPr>
-          <w:rFonts w:ascii="Times New Roman" w:hAnsi="Times New Roman" w:cs="Times New Roman"/>
-        </w:rPr>
-        <w:t xml:space="preserve"> solution file.</w:t>
+        <w:rPr>
+          <w:rFonts w:ascii="Times New Roman" w:hAnsi="Times New Roman" w:cs="Times New Roman"/>
+        </w:rPr>
+      </w:pPr>
+      <w:r>
+        <w:rPr>
+          <w:rFonts w:ascii="Times New Roman" w:hAnsi="Times New Roman" w:cs="Times New Roman"/>
+        </w:rPr>
+        <w:t>Right-click the .uproject file and select “Generate Visual Studio project files”. This will generate a Visual Studio .sln solution file.</w:t>
       </w:r>
     </w:p>
     <w:p>
@@ -572,6 +541,7 @@
         <w:rPr>
           <w:rFonts w:ascii="Times New Roman" w:hAnsi="Times New Roman" w:cs="Times New Roman"/>
         </w:rPr>
+        <w:lastRenderedPageBreak/>
         <w:t xml:space="preserve">Create a new C++ Basic Code project (or use any of the C++ template projects you like). </w:t>
       </w:r>
       <w:r>
@@ -747,21 +717,19 @@
         <w:rPr>
           <w:rFonts w:ascii="Times New Roman" w:hAnsi="Times New Roman" w:cs="Times New Roman"/>
         </w:rPr>
-        <w:t xml:space="preserve">The plugin will not automatically appear in the Visual Studio solution file that was automatically generated for your project. To fix this, right-click the .uproject file for your new project and select “Generate Visual Studio project files”. This will overwrite the existing .sln file, and when you open the new solution, you will find the </w:t>
-      </w:r>
-      <w:proofErr w:type="spellStart"/>
-      <w:r>
-        <w:rPr>
-          <w:rFonts w:ascii="Times New Roman" w:hAnsi="Times New Roman" w:cs="Times New Roman"/>
-        </w:rPr>
-        <w:t>RealSensePlugin</w:t>
-      </w:r>
-      <w:proofErr w:type="spellEnd"/>
-      <w:r>
-        <w:rPr>
-          <w:rFonts w:ascii="Times New Roman" w:hAnsi="Times New Roman" w:cs="Times New Roman"/>
-        </w:rPr>
-        <w:t xml:space="preserve"> in the </w:t>
+        <w:t xml:space="preserve">The plugin </w:t>
+      </w:r>
+      <w:r>
+        <w:rPr>
+          <w:rFonts w:ascii="Times New Roman" w:hAnsi="Times New Roman" w:cs="Times New Roman"/>
+        </w:rPr>
+        <w:t>may</w:t>
+      </w:r>
+      <w:r>
+        <w:rPr>
+          <w:rFonts w:ascii="Times New Roman" w:hAnsi="Times New Roman" w:cs="Times New Roman"/>
+        </w:rPr>
+        <w:t xml:space="preserve"> not automatically appear in the Visual Studio solution file that was automatically generated for your project. To fix this, right-click the .uproject file for your new project and select “Generate Visual Studio project files”. This will overwrite the existing .sln file, and when you open the new solution, you will find the RealSensePlugin in the </w:t>
       </w:r>
       <w:r>
         <w:rPr>
@@ -853,54 +821,25 @@
         <w:rPr>
           <w:rFonts w:ascii="Times New Roman" w:hAnsi="Times New Roman" w:cs="Times New Roman"/>
         </w:rPr>
-        <w:t xml:space="preserve">This guide is not meant to enumerate all of the possible ways you could use the RealSensePlugin. Nor is it designed to walk you through a step-by-step tutorial on using the plugin in Blueprints. </w:t>
-      </w:r>
-    </w:p>
-    <w:p>
-      <w:pPr>
-        <w:spacing w:after="0" w:line="240" w:lineRule="auto"/>
-        <w:rPr>
-          <w:rFonts w:ascii="Times New Roman" w:hAnsi="Times New Roman" w:cs="Times New Roman"/>
-        </w:rPr>
-      </w:pPr>
-    </w:p>
-    <w:p>
-      <w:pPr>
-        <w:spacing w:after="0" w:line="240" w:lineRule="auto"/>
-        <w:rPr>
-          <w:rFonts w:ascii="Times New Roman" w:hAnsi="Times New Roman" w:cs="Times New Roman"/>
-        </w:rPr>
-      </w:pPr>
-      <w:r>
-        <w:rPr>
-          <w:rFonts w:ascii="Times New Roman" w:hAnsi="Times New Roman" w:cs="Times New Roman"/>
-        </w:rPr>
-        <w:t xml:space="preserve">I will, however, describe some common steps you will need to repeat to add some basic RealSense functionality. For a more in-depth tutorial, check out the video here: </w:t>
-      </w:r>
-    </w:p>
-    <w:p>
-      <w:pPr>
-        <w:spacing w:after="0" w:line="240" w:lineRule="auto"/>
-        <w:rPr>
-          <w:rFonts w:ascii="Times New Roman" w:hAnsi="Times New Roman" w:cs="Times New Roman"/>
-        </w:rPr>
-      </w:pPr>
-    </w:p>
-    <w:p>
-      <w:pPr>
-        <w:spacing w:after="0" w:line="240" w:lineRule="auto"/>
-        <w:rPr>
-          <w:rFonts w:ascii="Times New Roman" w:hAnsi="Times New Roman" w:cs="Times New Roman"/>
-          <w:b/>
-        </w:rPr>
-      </w:pPr>
-      <w:r>
-        <w:rPr>
-          <w:rFonts w:ascii="Times New Roman" w:hAnsi="Times New Roman" w:cs="Times New Roman"/>
-          <w:b/>
-          <w:color w:val="0070C0"/>
-        </w:rPr>
-        <w:t>COMING SOON!</w:t>
+        <w:t>H</w:t>
+      </w:r>
+      <w:r>
+        <w:rPr>
+          <w:rFonts w:ascii="Times New Roman" w:hAnsi="Times New Roman" w:cs="Times New Roman"/>
+        </w:rPr>
+        <w:t>ere are</w:t>
+      </w:r>
+      <w:r>
+        <w:rPr>
+          <w:rFonts w:ascii="Times New Roman" w:hAnsi="Times New Roman" w:cs="Times New Roman"/>
+        </w:rPr>
+        <w:t xml:space="preserve"> some common steps you will need to repeat to add some basic RealSense functio</w:t>
+      </w:r>
+      <w:r>
+        <w:rPr>
+          <w:rFonts w:ascii="Times New Roman" w:hAnsi="Times New Roman" w:cs="Times New Roman"/>
+        </w:rPr>
+        <w:t xml:space="preserve">nality. </w:t>
       </w:r>
     </w:p>
     <w:p>
@@ -1067,164 +1006,6 @@
         <w:spacing w:after="0" w:line="240" w:lineRule="auto"/>
         <w:rPr>
           <w:rFonts w:ascii="Times New Roman" w:hAnsi="Times New Roman" w:cs="Times New Roman"/>
-          <w:b/>
-        </w:rPr>
-      </w:pPr>
-    </w:p>
-    <w:p>
-      <w:pPr>
-        <w:spacing w:after="0" w:line="240" w:lineRule="auto"/>
-        <w:rPr>
-          <w:rFonts w:ascii="Times New Roman" w:hAnsi="Times New Roman" w:cs="Times New Roman"/>
-          <w:b/>
-        </w:rPr>
-      </w:pPr>
-      <w:r>
-        <w:rPr>
-          <w:rFonts w:ascii="Times New Roman" w:hAnsi="Times New Roman" w:cs="Times New Roman"/>
-          <w:b/>
-        </w:rPr>
-        <w:t>Architecture</w:t>
-      </w:r>
-      <w:r>
-        <w:rPr>
-          <w:rFonts w:ascii="Times New Roman" w:hAnsi="Times New Roman" w:cs="Times New Roman"/>
-          <w:b/>
-        </w:rPr>
-        <w:t xml:space="preserve"> Description</w:t>
-      </w:r>
-    </w:p>
-    <w:p>
-      <w:pPr>
-        <w:spacing w:after="0" w:line="240" w:lineRule="auto"/>
-        <w:rPr>
-          <w:rFonts w:ascii="Times New Roman" w:hAnsi="Times New Roman" w:cs="Times New Roman"/>
-        </w:rPr>
-      </w:pPr>
-    </w:p>
-    <w:p>
-      <w:pPr>
-        <w:spacing w:after="0" w:line="240" w:lineRule="auto"/>
-        <w:rPr>
-          <w:rFonts w:ascii="Times New Roman" w:hAnsi="Times New Roman" w:cs="Times New Roman"/>
-        </w:rPr>
-      </w:pPr>
-      <w:r>
-        <w:rPr>
-          <w:rFonts w:ascii="Times New Roman" w:hAnsi="Times New Roman" w:cs="Times New Roman"/>
-        </w:rPr>
-        <w:t xml:space="preserve">The RealSense plugin is architected as a group of components that enable different features of the RealSense SDK. </w:t>
-      </w:r>
-      <w:r>
-        <w:rPr>
-          <w:rFonts w:ascii="Times New Roman" w:hAnsi="Times New Roman" w:cs="Times New Roman"/>
-        </w:rPr>
-        <w:t>From now on, this guide will use the term “RealSense component” to refer to any component found underneath this category.</w:t>
-      </w:r>
-    </w:p>
-    <w:p>
-      <w:pPr>
-        <w:spacing w:after="0" w:line="240" w:lineRule="auto"/>
-        <w:rPr>
-          <w:rFonts w:ascii="Times New Roman" w:hAnsi="Times New Roman" w:cs="Times New Roman"/>
-        </w:rPr>
-      </w:pPr>
-    </w:p>
-    <w:p>
-      <w:pPr>
-        <w:spacing w:after="0" w:line="240" w:lineRule="auto"/>
-        <w:rPr>
-          <w:rFonts w:ascii="Times New Roman" w:hAnsi="Times New Roman" w:cs="Times New Roman"/>
-        </w:rPr>
-      </w:pPr>
-      <w:r>
-        <w:rPr>
-          <w:rFonts w:ascii="Times New Roman" w:hAnsi="Times New Roman" w:cs="Times New Roman"/>
-        </w:rPr>
-        <w:t xml:space="preserve">When </w:t>
-      </w:r>
-      <w:r>
-        <w:rPr>
-          <w:rFonts w:ascii="Times New Roman" w:hAnsi="Times New Roman" w:cs="Times New Roman"/>
-        </w:rPr>
-        <w:t xml:space="preserve">a RealSense </w:t>
-      </w:r>
-      <w:r>
-        <w:rPr>
-          <w:rFonts w:ascii="Times New Roman" w:hAnsi="Times New Roman" w:cs="Times New Roman"/>
-        </w:rPr>
-        <w:t>component is added to an actor in your level (regardless of its visibility in the scene), a “RealSenseSessionManager” actor is automatically added to the scene</w:t>
-      </w:r>
-      <w:r>
-        <w:rPr>
-          <w:rFonts w:ascii="Times New Roman" w:hAnsi="Times New Roman" w:cs="Times New Roman"/>
-        </w:rPr>
-        <w:t>.</w:t>
-      </w:r>
-      <w:r>
-        <w:rPr>
-          <w:rFonts w:ascii="Times New Roman" w:hAnsi="Times New Roman" w:cs="Times New Roman"/>
-        </w:rPr>
-        <w:t xml:space="preserve"> Its purpose is to be the control center for RealSense data so that multiple RealSense components all share the same state.</w:t>
-      </w:r>
-    </w:p>
-    <w:p>
-      <w:pPr>
-        <w:spacing w:after="0" w:line="240" w:lineRule="auto"/>
-        <w:rPr>
-          <w:rFonts w:ascii="Times New Roman" w:hAnsi="Times New Roman" w:cs="Times New Roman"/>
-        </w:rPr>
-      </w:pPr>
-    </w:p>
-    <w:p>
-      <w:pPr>
-        <w:spacing w:after="0" w:line="240" w:lineRule="auto"/>
-        <w:rPr>
-          <w:rFonts w:ascii="Times New Roman" w:hAnsi="Times New Roman" w:cs="Times New Roman"/>
-        </w:rPr>
-      </w:pPr>
-      <w:r>
-        <w:rPr>
-          <w:rFonts w:ascii="Times New Roman" w:hAnsi="Times New Roman" w:cs="Times New Roman"/>
-        </w:rPr>
-        <w:t xml:space="preserve">Note: </w:t>
-      </w:r>
-      <w:r>
-        <w:rPr>
-          <w:rFonts w:ascii="Times New Roman" w:hAnsi="Times New Roman" w:cs="Times New Roman"/>
-        </w:rPr>
-        <w:t xml:space="preserve">You </w:t>
-      </w:r>
-      <w:r>
-        <w:rPr>
-          <w:rFonts w:ascii="Times New Roman" w:hAnsi="Times New Roman" w:cs="Times New Roman"/>
-        </w:rPr>
-        <w:t xml:space="preserve">should never need to manually add the RealSenseSessionManager </w:t>
-      </w:r>
-      <w:r>
-        <w:rPr>
-          <w:rFonts w:ascii="Times New Roman" w:hAnsi="Times New Roman" w:cs="Times New Roman"/>
-        </w:rPr>
-        <w:t>actor</w:t>
-      </w:r>
-      <w:r>
-        <w:rPr>
-          <w:rFonts w:ascii="Times New Roman" w:hAnsi="Times New Roman" w:cs="Times New Roman"/>
-        </w:rPr>
-        <w:t xml:space="preserve"> to your scene</w:t>
-      </w:r>
-      <w:r>
-        <w:rPr>
-          <w:rFonts w:ascii="Times New Roman" w:hAnsi="Times New Roman" w:cs="Times New Roman"/>
-        </w:rPr>
-        <w:t>. And if you add more than one RealSense component, there will still only be one RealSenseSessionManager created.</w:t>
-      </w:r>
-    </w:p>
-    <w:p>
-      <w:pPr>
-        <w:spacing w:after="0" w:line="240" w:lineRule="auto"/>
-        <w:rPr>
-          <w:rFonts w:ascii="Times New Roman" w:hAnsi="Times New Roman" w:cs="Times New Roman"/>
         </w:rPr>
       </w:pPr>
     </w:p>
@@ -1434,7 +1215,6 @@
         <w:rPr>
           <w:rFonts w:ascii="Courier New" w:hAnsi="Courier New" w:cs="Courier New"/>
         </w:rPr>
-        <w:lastRenderedPageBreak/>
         <w:t>StopCamera()</w:t>
       </w:r>
     </w:p>
@@ -1621,340 +1401,8 @@
         </w:rPr>
         <w:t>The RealSense SDK documentation has more information on valid sets of resolutions.</w:t>
       </w:r>
-    </w:p>
-    <w:p>
-      <w:pPr>
-        <w:spacing w:after="0" w:line="240" w:lineRule="auto"/>
-        <w:rPr>
-          <w:rFonts w:ascii="Times New Roman" w:hAnsi="Times New Roman" w:cs="Times New Roman"/>
-        </w:rPr>
-      </w:pPr>
-    </w:p>
-    <w:p>
-      <w:pPr>
-        <w:spacing w:after="0" w:line="240" w:lineRule="auto"/>
-        <w:rPr>
-          <w:rFonts w:ascii="Times New Roman" w:hAnsi="Times New Roman" w:cs="Times New Roman"/>
-          <w:b/>
-        </w:rPr>
-      </w:pPr>
-      <w:r>
-        <w:rPr>
-          <w:rFonts w:ascii="Times New Roman" w:hAnsi="Times New Roman" w:cs="Times New Roman"/>
-          <w:b/>
-        </w:rPr>
-        <w:t xml:space="preserve">Simple </w:t>
-      </w:r>
-      <w:r>
-        <w:rPr>
-          <w:rFonts w:ascii="Times New Roman" w:hAnsi="Times New Roman" w:cs="Times New Roman"/>
-          <w:b/>
-        </w:rPr>
-        <w:t>Usage</w:t>
-      </w:r>
-    </w:p>
-    <w:p>
-      <w:pPr>
-        <w:spacing w:after="0" w:line="240" w:lineRule="auto"/>
-        <w:rPr>
-          <w:rFonts w:ascii="Times New Roman" w:hAnsi="Times New Roman" w:cs="Times New Roman"/>
-          <w:b/>
-        </w:rPr>
-      </w:pPr>
-    </w:p>
-    <w:p>
-      <w:pPr>
-        <w:spacing w:after="0" w:line="240" w:lineRule="auto"/>
-        <w:rPr>
-          <w:rFonts w:ascii="Times New Roman" w:hAnsi="Times New Roman" w:cs="Times New Roman"/>
-        </w:rPr>
-      </w:pPr>
-      <w:r>
-        <w:rPr>
-          <w:rFonts w:ascii="Times New Roman" w:hAnsi="Times New Roman" w:cs="Times New Roman"/>
-        </w:rPr>
-        <w:t xml:space="preserve">To use one of the RealSense components, you must set the color and depth camera resolutions you want to use (see below for a chart of some common resolutions) and then call </w:t>
-      </w:r>
-      <w:proofErr w:type="gramStart"/>
-      <w:r>
-        <w:rPr>
-          <w:rFonts w:ascii="Times New Roman" w:hAnsi="Times New Roman" w:cs="Times New Roman"/>
-        </w:rPr>
-        <w:t>StartCamera(</w:t>
-      </w:r>
-      <w:proofErr w:type="gramEnd"/>
-      <w:r>
-        <w:rPr>
-          <w:rFonts w:ascii="Times New Roman" w:hAnsi="Times New Roman" w:cs="Times New Roman"/>
-        </w:rPr>
-        <w:t>).</w:t>
-      </w:r>
-    </w:p>
-    <w:p>
-      <w:pPr>
-        <w:spacing w:after="0" w:line="240" w:lineRule="auto"/>
-        <w:rPr>
-          <w:rFonts w:ascii="Times New Roman" w:hAnsi="Times New Roman" w:cs="Times New Roman"/>
-        </w:rPr>
-      </w:pPr>
-    </w:p>
-    <w:p>
-      <w:pPr>
-        <w:spacing w:after="0" w:line="240" w:lineRule="auto"/>
-        <w:rPr>
-          <w:rFonts w:ascii="Times New Roman" w:hAnsi="Times New Roman" w:cs="Times New Roman"/>
-        </w:rPr>
-      </w:pPr>
-      <w:r>
-        <w:rPr>
-          <w:rFonts w:ascii="Times New Roman" w:hAnsi="Times New Roman" w:cs="Times New Roman"/>
-        </w:rPr>
-        <w:t xml:space="preserve">Note: The current implementation of the plugin does not support calling </w:t>
-      </w:r>
-      <w:proofErr w:type="spellStart"/>
-      <w:proofErr w:type="gramStart"/>
-      <w:r>
-        <w:rPr>
-          <w:rFonts w:ascii="Times New Roman" w:hAnsi="Times New Roman" w:cs="Times New Roman"/>
-        </w:rPr>
-        <w:t>StartCamera</w:t>
-      </w:r>
-      <w:proofErr w:type="spellEnd"/>
-      <w:r>
-        <w:rPr>
-          <w:rFonts w:ascii="Times New Roman" w:hAnsi="Times New Roman" w:cs="Times New Roman"/>
-        </w:rPr>
-        <w:t>(</w:t>
-      </w:r>
-      <w:proofErr w:type="gramEnd"/>
-      <w:r>
-        <w:rPr>
-          <w:rFonts w:ascii="Times New Roman" w:hAnsi="Times New Roman" w:cs="Times New Roman"/>
-        </w:rPr>
-        <w:t xml:space="preserve">) in the </w:t>
-      </w:r>
-      <w:proofErr w:type="spellStart"/>
-      <w:r>
-        <w:rPr>
-          <w:rFonts w:ascii="Times New Roman" w:hAnsi="Times New Roman" w:cs="Times New Roman"/>
-        </w:rPr>
-        <w:t>BeginPlay</w:t>
-      </w:r>
-      <w:proofErr w:type="spellEnd"/>
-      <w:r>
-        <w:rPr>
-          <w:rFonts w:ascii="Times New Roman" w:hAnsi="Times New Roman" w:cs="Times New Roman"/>
-        </w:rPr>
-        <w:t>() event callback.</w:t>
-      </w:r>
-    </w:p>
-    <w:p>
-      <w:pPr>
-        <w:spacing w:after="0" w:line="240" w:lineRule="auto"/>
-        <w:rPr>
-          <w:rFonts w:ascii="Times New Roman" w:hAnsi="Times New Roman" w:cs="Times New Roman"/>
-        </w:rPr>
-      </w:pPr>
-    </w:p>
-    <w:p>
-      <w:pPr>
-        <w:spacing w:after="0" w:line="240" w:lineRule="auto"/>
-        <w:rPr>
-          <w:rFonts w:ascii="Times New Roman" w:hAnsi="Times New Roman" w:cs="Times New Roman"/>
-        </w:rPr>
-      </w:pPr>
-      <w:r>
-        <w:rPr>
-          <w:rFonts w:ascii="Times New Roman" w:hAnsi="Times New Roman" w:cs="Times New Roman"/>
-        </w:rPr>
-        <w:t>The RealSense components are designed to automatically update their properties on every tick without requiring the developer to call any getters.</w:t>
-      </w:r>
-    </w:p>
-    <w:p>
-      <w:pPr>
-        <w:spacing w:after="0" w:line="240" w:lineRule="auto"/>
-        <w:rPr>
-          <w:rFonts w:ascii="Times New Roman" w:hAnsi="Times New Roman" w:cs="Times New Roman"/>
-        </w:rPr>
-      </w:pPr>
-    </w:p>
-    <w:p>
-      <w:pPr>
-        <w:spacing w:after="0" w:line="240" w:lineRule="auto"/>
-        <w:jc w:val="center"/>
-        <w:rPr>
-          <w:rFonts w:ascii="Times New Roman" w:hAnsi="Times New Roman" w:cs="Times New Roman"/>
-        </w:rPr>
-      </w:pPr>
-      <w:r>
-        <w:rPr>
-          <w:rFonts w:ascii="Times New Roman" w:hAnsi="Times New Roman" w:cs="Times New Roman"/>
-          <w:noProof/>
-        </w:rPr>
-        <w:drawing>
-          <wp:inline distT="0" distB="0" distL="0" distR="0">
-            <wp:extent cx="5943600" cy="2247900"/>
-            <wp:effectExtent l="0" t="0" r="0" b="0"/>
-            <wp:docPr id="4" name="Picture 4"/>
-            <wp:cNvGraphicFramePr>
-              <a:graphicFrameLocks xmlns:a="http://schemas.openxmlformats.org/drawingml/2006/main" noChangeAspect="1"/>
-            </wp:cNvGraphicFramePr>
-            <a:graphic xmlns:a="http://schemas.openxmlformats.org/drawingml/2006/main">
-              <a:graphicData uri="http://schemas.openxmlformats.org/drawingml/2006/picture">
-                <pic:pic xmlns:pic="http://schemas.openxmlformats.org/drawingml/2006/picture">
-                  <pic:nvPicPr>
-                    <pic:cNvPr id="0" name="Picture 4"/>
-                    <pic:cNvPicPr>
-                      <a:picLocks noChangeAspect="1" noChangeArrowheads="1"/>
-                    </pic:cNvPicPr>
-                  </pic:nvPicPr>
-                  <pic:blipFill>
-                    <a:blip r:embed="rId9">
-                      <a:extLst>
-                        <a:ext uri="{28A0092B-C50C-407E-A947-70E740481C1C}">
-                          <a14:useLocalDpi xmlns:a14="http://schemas.microsoft.com/office/drawing/2010/main" val="0"/>
-                        </a:ext>
-                      </a:extLst>
-                    </a:blip>
-                    <a:srcRect/>
-                    <a:stretch>
-                      <a:fillRect/>
-                    </a:stretch>
-                  </pic:blipFill>
-                  <pic:spPr bwMode="auto">
-                    <a:xfrm>
-                      <a:off x="0" y="0"/>
-                      <a:ext cx="5943600" cy="2247900"/>
-                    </a:xfrm>
-                    <a:prstGeom prst="rect">
-                      <a:avLst/>
-                    </a:prstGeom>
-                    <a:noFill/>
-                    <a:ln>
-                      <a:noFill/>
-                    </a:ln>
-                  </pic:spPr>
-                </pic:pic>
-              </a:graphicData>
-            </a:graphic>
-          </wp:inline>
-        </w:drawing>
-      </w:r>
-    </w:p>
-    <w:p>
-      <w:pPr>
-        <w:spacing w:after="0" w:line="240" w:lineRule="auto"/>
-        <w:rPr>
-          <w:rFonts w:ascii="Times New Roman" w:hAnsi="Times New Roman" w:cs="Times New Roman"/>
-          <w:b/>
-        </w:rPr>
-      </w:pPr>
-    </w:p>
-    <w:p>
-      <w:pPr>
-        <w:spacing w:after="0" w:line="240" w:lineRule="auto"/>
-        <w:rPr>
-          <w:rFonts w:ascii="Times New Roman" w:hAnsi="Times New Roman" w:cs="Times New Roman"/>
-        </w:rPr>
-      </w:pPr>
-      <w:r>
-        <w:rPr>
-          <w:rFonts w:ascii="Times New Roman" w:hAnsi="Times New Roman" w:cs="Times New Roman"/>
-        </w:rPr>
-        <w:t xml:space="preserve">For example, as you can see in this Blueprint, you can access the Color Buffer every tick from the Camera Streams component. </w:t>
-      </w:r>
-      <w:r>
-        <w:rPr>
-          <w:rFonts w:ascii="Times New Roman" w:hAnsi="Times New Roman" w:cs="Times New Roman"/>
-        </w:rPr>
-        <w:t>This buffer will automatically update with new data whenever it is available, without impacting the performance of the main game thread.</w:t>
-      </w:r>
-    </w:p>
-    <w:p>
-      <w:pPr>
-        <w:spacing w:after="0" w:line="240" w:lineRule="auto"/>
-        <w:rPr>
-          <w:rFonts w:ascii="Times New Roman" w:hAnsi="Times New Roman" w:cs="Times New Roman"/>
-        </w:rPr>
-      </w:pPr>
-    </w:p>
-    <w:p>
-      <w:pPr>
-        <w:spacing w:after="0" w:line="240" w:lineRule="auto"/>
-        <w:rPr>
-          <w:rFonts w:ascii="Times New Roman" w:hAnsi="Times New Roman" w:cs="Times New Roman"/>
-        </w:rPr>
-      </w:pPr>
-      <w:r>
-        <w:rPr>
-          <w:rFonts w:ascii="Times New Roman" w:hAnsi="Times New Roman" w:cs="Times New Roman"/>
-        </w:rPr>
-        <w:t>The helper function “Color Buffer to Texture” can be found in the “RealSense Utilities” category if you right-click inside the event graph.</w:t>
-      </w:r>
-    </w:p>
-    <w:p>
-      <w:pPr>
-        <w:spacing w:after="0" w:line="240" w:lineRule="auto"/>
-        <w:rPr>
-          <w:rFonts w:ascii="Times New Roman" w:hAnsi="Times New Roman" w:cs="Times New Roman"/>
-        </w:rPr>
-      </w:pPr>
-      <w:r>
-        <w:rPr>
-          <w:rFonts w:ascii="Times New Roman" w:hAnsi="Times New Roman" w:cs="Times New Roman"/>
-        </w:rPr>
-        <w:t xml:space="preserve"> </w:t>
-      </w:r>
-    </w:p>
-    <w:p>
-      <w:pPr>
-        <w:spacing w:after="0" w:line="240" w:lineRule="auto"/>
-        <w:rPr>
-          <w:rFonts w:ascii="Times New Roman" w:hAnsi="Times New Roman" w:cs="Times New Roman"/>
-        </w:rPr>
-      </w:pPr>
-      <w:r>
-        <w:rPr>
-          <w:rFonts w:ascii="Times New Roman" w:hAnsi="Times New Roman" w:cs="Times New Roman"/>
-        </w:rPr>
-        <w:t xml:space="preserve">For more detailed usage of the </w:t>
-      </w:r>
-      <w:proofErr w:type="spellStart"/>
-      <w:r>
-        <w:rPr>
-          <w:rFonts w:ascii="Times New Roman" w:hAnsi="Times New Roman" w:cs="Times New Roman"/>
-        </w:rPr>
-        <w:t>CameraStreams</w:t>
-      </w:r>
-      <w:proofErr w:type="spellEnd"/>
-      <w:r>
-        <w:rPr>
-          <w:rFonts w:ascii="Times New Roman" w:hAnsi="Times New Roman" w:cs="Times New Roman"/>
-        </w:rPr>
-        <w:t xml:space="preserve"> Component, check out the Camera Streams map in the sample project.</w:t>
-      </w:r>
-    </w:p>
-    <w:p>
-      <w:pPr>
-        <w:spacing w:after="0" w:line="240" w:lineRule="auto"/>
-        <w:rPr>
-          <w:rFonts w:ascii="Times New Roman" w:hAnsi="Times New Roman" w:cs="Times New Roman"/>
-        </w:rPr>
-      </w:pPr>
-    </w:p>
-    <w:p>
-      <w:pPr>
-        <w:spacing w:after="0" w:line="240" w:lineRule="auto"/>
-        <w:rPr>
-          <w:rFonts w:ascii="Times New Roman" w:hAnsi="Times New Roman" w:cs="Times New Roman"/>
-        </w:rPr>
-      </w:pPr>
-      <w:r>
-        <w:rPr>
-          <w:rFonts w:ascii="Times New Roman" w:hAnsi="Times New Roman" w:cs="Times New Roman"/>
-        </w:rPr>
-        <w:t>For more detailed usage of the Scan3D Component, check out the Scan3D map in the sample project.</w:t>
-      </w:r>
+      <w:bookmarkStart w:id="0" w:name="_GoBack"/>
+      <w:bookmarkEnd w:id="0"/>
     </w:p>
     <w:sectPr>
       <w:pgSz w:w="12240" w:h="15840"/>
@@ -1967,8 +1415,8 @@
 </file>
 
 <file path=word/numbering.xml><?xml version="1.0" encoding="utf-8"?>
-<w:numbering xmlns:wpc="http://schemas.microsoft.com/office/word/2010/wordprocessingCanvas" xmlns:mc="http://schemas.openxmlformats.org/markup-compatibility/2006" xmlns:o="urn:schemas-microsoft-com:office:office" xmlns:r="http://schemas.openxmlformats.org/officeDocument/2006/relationships" xmlns:m="http://schemas.openxmlformats.org/officeDocument/2006/math" xmlns:v="urn:schemas-microsoft-com:vml" xmlns:wp14="http://schemas.microsoft.com/office/word/2010/wordprocessingDrawing" xmlns:wp="http://schemas.openxmlformats.org/drawingml/2006/wordprocessingDrawing" xmlns:w10="urn:schemas-microsoft-com:office:word" xmlns:w="http://schemas.openxmlformats.org/wordprocessingml/2006/main" xmlns:w14="http://schemas.microsoft.com/office/word/2010/wordml" xmlns:w15="http://schemas.microsoft.com/office/word/2012/wordml" xmlns:wpg="http://schemas.microsoft.com/office/word/2010/wordprocessingGroup" xmlns:wpi="http://schemas.microsoft.com/office/word/2010/wordprocessingInk" xmlns:wne="http://schemas.microsoft.com/office/word/2006/wordml" xmlns:wps="http://schemas.microsoft.com/office/word/2010/wordprocessingShape" mc:Ignorable="w14 w15 wp14">
-  <w:abstractNum w:abstractNumId="0">
+<w:numbering xmlns:wpc="http://schemas.microsoft.com/office/word/2010/wordprocessingCanvas" xmlns:cx="http://schemas.microsoft.com/office/drawing/2014/chartex" xmlns:cx1="http://schemas.microsoft.com/office/drawing/2015/9/8/chartex" xmlns:mc="http://schemas.openxmlformats.org/markup-compatibility/2006" xmlns:o="urn:schemas-microsoft-com:office:office" xmlns:r="http://schemas.openxmlformats.org/officeDocument/2006/relationships" xmlns:m="http://schemas.openxmlformats.org/officeDocument/2006/math" xmlns:v="urn:schemas-microsoft-com:vml" xmlns:wp14="http://schemas.microsoft.com/office/word/2010/wordprocessingDrawing" xmlns:wp="http://schemas.openxmlformats.org/drawingml/2006/wordprocessingDrawing" xmlns:w10="urn:schemas-microsoft-com:office:word" xmlns:w="http://schemas.openxmlformats.org/wordprocessingml/2006/main" xmlns:w14="http://schemas.microsoft.com/office/word/2010/wordml" xmlns:w15="http://schemas.microsoft.com/office/word/2012/wordml" xmlns:w16se="http://schemas.microsoft.com/office/word/2015/wordml/symex" xmlns:wpg="http://schemas.microsoft.com/office/word/2010/wordprocessingGroup" xmlns:wpi="http://schemas.microsoft.com/office/word/2010/wordprocessingInk" xmlns:wne="http://schemas.microsoft.com/office/word/2006/wordml" xmlns:wps="http://schemas.microsoft.com/office/word/2010/wordprocessingShape" mc:Ignorable="w14 w15 w16se wp14">
+  <w:abstractNum w:abstractNumId="0" w15:restartNumberingAfterBreak="0">
     <w:nsid w:val="17F5411A"/>
     <w:multiLevelType w:val="hybridMultilevel"/>
     <w:tmpl w:val="62B41FE8"/>
@@ -2081,7 +1529,7 @@
       </w:rPr>
     </w:lvl>
   </w:abstractNum>
-  <w:abstractNum w:abstractNumId="1">
+  <w:abstractNum w:abstractNumId="1" w15:restartNumberingAfterBreak="0">
     <w:nsid w:val="30207501"/>
     <w:multiLevelType w:val="hybridMultilevel"/>
     <w:tmpl w:val="515A66C4"/>
@@ -2170,7 +1618,7 @@
       </w:pPr>
     </w:lvl>
   </w:abstractNum>
-  <w:abstractNum w:abstractNumId="2">
+  <w:abstractNum w:abstractNumId="2" w15:restartNumberingAfterBreak="0">
     <w:nsid w:val="38AB438C"/>
     <w:multiLevelType w:val="hybridMultilevel"/>
     <w:tmpl w:val="778A5B08"/>
@@ -2259,7 +1707,7 @@
       </w:pPr>
     </w:lvl>
   </w:abstractNum>
-  <w:abstractNum w:abstractNumId="3">
+  <w:abstractNum w:abstractNumId="3" w15:restartNumberingAfterBreak="0">
     <w:nsid w:val="41923137"/>
     <w:multiLevelType w:val="hybridMultilevel"/>
     <w:tmpl w:val="9DAC4C9E"/>
@@ -2348,7 +1796,7 @@
       </w:pPr>
     </w:lvl>
   </w:abstractNum>
-  <w:abstractNum w:abstractNumId="4">
+  <w:abstractNum w:abstractNumId="4" w15:restartNumberingAfterBreak="0">
     <w:nsid w:val="4CE770D3"/>
     <w:multiLevelType w:val="hybridMultilevel"/>
     <w:tmpl w:val="E8B88E2C"/>
@@ -2437,7 +1885,7 @@
       </w:pPr>
     </w:lvl>
   </w:abstractNum>
-  <w:abstractNum w:abstractNumId="5">
+  <w:abstractNum w:abstractNumId="5" w15:restartNumberingAfterBreak="0">
     <w:nsid w:val="59AD7C3E"/>
     <w:multiLevelType w:val="hybridMultilevel"/>
     <w:tmpl w:val="61CADAEE"/>
@@ -2447,7 +1895,7 @@
       <w:lvlText w:val="%1."/>
       <w:lvlJc w:val="left"/>
       <w:pPr>
-        <w:ind w:left="720" w:hanging="360"/>
+        <w:ind w:left="360" w:hanging="360"/>
       </w:pPr>
       <w:rPr>
         <w:rFonts w:hint="default"/>
@@ -2459,7 +1907,7 @@
       <w:lvlText w:val="%2."/>
       <w:lvlJc w:val="left"/>
       <w:pPr>
-        <w:ind w:left="1440" w:hanging="360"/>
+        <w:ind w:left="1080" w:hanging="360"/>
       </w:pPr>
     </w:lvl>
     <w:lvl w:ilvl="2" w:tplc="0409001B" w:tentative="1">
@@ -2468,7 +1916,7 @@
       <w:lvlText w:val="%3."/>
       <w:lvlJc w:val="right"/>
       <w:pPr>
-        <w:ind w:left="2160" w:hanging="180"/>
+        <w:ind w:left="1800" w:hanging="180"/>
       </w:pPr>
     </w:lvl>
     <w:lvl w:ilvl="3" w:tplc="0409000F" w:tentative="1">
@@ -2477,7 +1925,7 @@
       <w:lvlText w:val="%4."/>
       <w:lvlJc w:val="left"/>
       <w:pPr>
-        <w:ind w:left="2880" w:hanging="360"/>
+        <w:ind w:left="2520" w:hanging="360"/>
       </w:pPr>
     </w:lvl>
     <w:lvl w:ilvl="4" w:tplc="04090019" w:tentative="1">
@@ -2486,7 +1934,7 @@
       <w:lvlText w:val="%5."/>
       <w:lvlJc w:val="left"/>
       <w:pPr>
-        <w:ind w:left="3600" w:hanging="360"/>
+        <w:ind w:left="3240" w:hanging="360"/>
       </w:pPr>
     </w:lvl>
     <w:lvl w:ilvl="5" w:tplc="0409001B" w:tentative="1">
@@ -2495,7 +1943,7 @@
       <w:lvlText w:val="%6."/>
       <w:lvlJc w:val="right"/>
       <w:pPr>
-        <w:ind w:left="4320" w:hanging="180"/>
+        <w:ind w:left="3960" w:hanging="180"/>
       </w:pPr>
     </w:lvl>
     <w:lvl w:ilvl="6" w:tplc="0409000F" w:tentative="1">
@@ -2504,7 +1952,7 @@
       <w:lvlText w:val="%7."/>
       <w:lvlJc w:val="left"/>
       <w:pPr>
-        <w:ind w:left="5040" w:hanging="360"/>
+        <w:ind w:left="4680" w:hanging="360"/>
       </w:pPr>
     </w:lvl>
     <w:lvl w:ilvl="7" w:tplc="04090019" w:tentative="1">
@@ -2513,7 +1961,7 @@
       <w:lvlText w:val="%8."/>
       <w:lvlJc w:val="left"/>
       <w:pPr>
-        <w:ind w:left="5760" w:hanging="360"/>
+        <w:ind w:left="5400" w:hanging="360"/>
       </w:pPr>
     </w:lvl>
     <w:lvl w:ilvl="8" w:tplc="0409001B" w:tentative="1">
@@ -2522,11 +1970,11 @@
       <w:lvlText w:val="%9."/>
       <w:lvlJc w:val="right"/>
       <w:pPr>
-        <w:ind w:left="6480" w:hanging="180"/>
+        <w:ind w:left="6120" w:hanging="180"/>
       </w:pPr>
     </w:lvl>
   </w:abstractNum>
-  <w:abstractNum w:abstractNumId="6">
+  <w:abstractNum w:abstractNumId="6" w15:restartNumberingAfterBreak="0">
     <w:nsid w:val="5BD9583A"/>
     <w:multiLevelType w:val="hybridMultilevel"/>
     <w:tmpl w:val="C9EE5E70"/>
@@ -2664,7 +2112,7 @@
 </file>
 
 <file path=word/styles.xml><?xml version="1.0" encoding="utf-8"?>
-<w:styles xmlns:mc="http://schemas.openxmlformats.org/markup-compatibility/2006" xmlns:r="http://schemas.openxmlformats.org/officeDocument/2006/relationships" xmlns:w="http://schemas.openxmlformats.org/wordprocessingml/2006/main" xmlns:w14="http://schemas.microsoft.com/office/word/2010/wordml" xmlns:w15="http://schemas.microsoft.com/office/word/2012/wordml" mc:Ignorable="w14 w15">
+<w:styles xmlns:mc="http://schemas.openxmlformats.org/markup-compatibility/2006" xmlns:r="http://schemas.openxmlformats.org/officeDocument/2006/relationships" xmlns:w="http://schemas.openxmlformats.org/wordprocessingml/2006/main" xmlns:w14="http://schemas.microsoft.com/office/word/2010/wordml" xmlns:w15="http://schemas.microsoft.com/office/word/2012/wordml" xmlns:w16se="http://schemas.microsoft.com/office/word/2015/wordml/symex" mc:Ignorable="w14 w15 w16se">
   <w:docDefaults>
     <w:rPrDefault>
       <w:rPr>

</xml_diff>